<commit_message>
doc: actualización de los documentos
</commit_message>
<xml_diff>
--- a/Documentación/Inicio/Acta constitución de proyecto.docx
+++ b/Documentación/Inicio/Acta constitución de proyecto.docx
@@ -162,12 +162,12 @@
             <wp:extent cx="6701294" cy="4157663"/>
             <wp:effectExtent b="0" l="0" r="0" t="0"/>
             <wp:wrapSquare wrapText="bothSides" distB="114300" distT="114300" distL="114300" distR="114300"/>
-            <wp:docPr id="19" name="image1.png"/>
+            <wp:docPr id="19" name="image2.png"/>
             <a:graphic>
               <a:graphicData uri="http://schemas.openxmlformats.org/drawingml/2006/picture">
                 <pic:pic>
                   <pic:nvPicPr>
-                    <pic:cNvPr id="0" name="image1.png"/>
+                    <pic:cNvPr id="0" name="image2.png"/>
                     <pic:cNvPicPr preferRelativeResize="0"/>
                   </pic:nvPicPr>
                   <pic:blipFill>
@@ -3510,7 +3510,7 @@
         <w:rPr>
           <w:rtl w:val="0"/>
         </w:rPr>
-        <w:t xml:space="preserve">En los últimos años, ha aumentado el número de ciclistas considerablemente en todo el mundo. En el caso del ciclismo urbano el incremento ha sido aún más notorio a raíz del Coronavirus, ya que además de hacer ejercicio sirve como propósito práctico, aunque el ciclismo de montaña y de carretera no se quedan atrás.</w:t>
+        <w:t xml:space="preserve">En los últimos años, ha aumentado el número de ciclistas considerablemente en todo el mundo. En el caso del ciclismo urbano, el incremento ha sido aún más notorio a raíz del Coronavirus, ya que además de hacer ejercicio, sirve como propósito práctico, aunque el ciclismo de montaña y de carretera no se quedan atrás.</w:t>
       </w:r>
     </w:p>
     <w:p>
@@ -4124,6 +4124,36 @@
                 <w:rtl w:val="0"/>
               </w:rPr>
               <w:t xml:space="preserve">La aplicación web debe poseer un diseño “Responsive” .</w:t>
+            </w:r>
+          </w:p>
+        </w:tc>
+      </w:tr>
+      <w:tr>
+        <w:trPr>
+          <w:cantSplit w:val="0"/>
+          <w:tblHeader w:val="0"/>
+        </w:trPr>
+        <w:tc>
+          <w:tcPr>
+            <w:shd w:fill="f4cccc" w:val="clear"/>
+            <w:tcMar>
+              <w:top w:w="100.0" w:type="dxa"/>
+              <w:left w:w="100.0" w:type="dxa"/>
+              <w:bottom w:w="100.0" w:type="dxa"/>
+              <w:right w:w="100.0" w:type="dxa"/>
+            </w:tcMar>
+          </w:tcPr>
+          <w:p>
+            <w:pPr>
+              <w:ind w:left="0" w:firstLine="0"/>
+              <w:jc w:val="left"/>
+              <w:rPr/>
+            </w:pPr>
+            <w:r>
+              <w:rPr>
+                <w:rtl w:val="0"/>
+              </w:rPr>
+              <w:t xml:space="preserve">No se contempla la devolución de productos.</w:t>
             </w:r>
           </w:p>
         </w:tc>
@@ -5066,7 +5096,7 @@
         <w:rPr>
           <w:rtl w:val="0"/>
         </w:rPr>
-        <w:t xml:space="preserve">Para más información revise el documento “Registro de supuestos”.</w:t>
+        <w:t xml:space="preserve">Para más información, revise el documento “Registro de supuestos”.</w:t>
       </w:r>
     </w:p>
     <w:p>
@@ -6233,7 +6263,7 @@
         <w:rPr>
           <w:rtl w:val="0"/>
         </w:rPr>
-        <w:t xml:space="preserve">Cada miembro trabajará 150 horas durante el proyecto, 12,5 horas semanales de las cuales 4 horas se corresponden a las clases en la universidad y 8,5 al trabajo extracurricular.</w:t>
+        <w:t xml:space="preserve">Cada miembro trabajará 150 horas durante el proyecto, 12,5 horas semanales, de las cuales 4 horas se corresponden a las clases en la universidad y 8,5 al trabajo extracurricular.</w:t>
       </w:r>
     </w:p>
     <w:p>
@@ -7130,27 +7160,13 @@
     <w:p>
       <w:pPr>
         <w:pStyle w:val="Heading1"/>
-        <w:ind w:firstLine="720"/>
-        <w:rPr/>
-      </w:pPr>
-      <w:r>
-        <w:br w:type="page"/>
-      </w:r>
-      <w:r>
-        <w:rPr>
-          <w:rtl w:val="0"/>
-        </w:rPr>
-      </w:r>
-    </w:p>
-    <w:p>
-      <w:pPr>
-        <w:pStyle w:val="Heading1"/>
         <w:numPr>
           <w:ilvl w:val="0"/>
           <w:numId w:val="1"/>
         </w:numPr>
-        <w:ind w:left="720" w:hanging="360"/>
-        <w:rPr/>
+        <w:rPr>
+          <w:u w:val="none"/>
+        </w:rPr>
       </w:pPr>
       <w:bookmarkStart w:colFirst="0" w:colLast="0" w:name="_heading=h.hdtn76m9m2a" w:id="23"/>
       <w:bookmarkEnd w:id="23"/>
@@ -7791,7 +7807,7 @@
         <w:rPr>
           <w:rtl w:val="0"/>
         </w:rPr>
-        <w:t xml:space="preserve">Para más información revise el documento “Registro de interesados”.</w:t>
+        <w:t xml:space="preserve">Para más información, revise el documento “Registro de interesados”.</w:t>
       </w:r>
     </w:p>
     <w:p>
@@ -11022,12 +11038,12 @@
                   <wp:extent cx="1996913" cy="1553154"/>
                   <wp:effectExtent b="0" l="0" r="0" t="0"/>
                   <wp:wrapSquare wrapText="bothSides" distB="114300" distT="114300" distL="114300" distR="114300"/>
-                  <wp:docPr id="20" name="image5.jpg"/>
+                  <wp:docPr id="20" name="image3.jpg"/>
                   <a:graphic>
                     <a:graphicData uri="http://schemas.openxmlformats.org/drawingml/2006/picture">
                       <pic:pic>
                         <pic:nvPicPr>
-                          <pic:cNvPr id="0" name="image5.jpg"/>
+                          <pic:cNvPr id="0" name="image3.jpg"/>
                           <pic:cNvPicPr preferRelativeResize="0"/>
                         </pic:nvPicPr>
                         <pic:blipFill>
@@ -11163,12 +11179,12 @@
                 <wp:inline distB="114300" distT="114300" distL="114300" distR="114300">
                   <wp:extent cx="1624013" cy="868136"/>
                   <wp:effectExtent b="0" l="0" r="0" t="0"/>
-                  <wp:docPr id="21" name="image3.png"/>
+                  <wp:docPr id="21" name="image5.png"/>
                   <a:graphic>
                     <a:graphicData uri="http://schemas.openxmlformats.org/drawingml/2006/picture">
                       <pic:pic>
                         <pic:nvPicPr>
-                          <pic:cNvPr id="0" name="image3.png"/>
+                          <pic:cNvPr id="0" name="image5.png"/>
                           <pic:cNvPicPr preferRelativeResize="0"/>
                         </pic:nvPicPr>
                         <pic:blipFill>
@@ -11999,12 +12015,12 @@
                 <wp:inline distB="114300" distT="114300" distL="114300" distR="114300">
                   <wp:extent cx="1643063" cy="689026"/>
                   <wp:effectExtent b="0" l="0" r="0" t="0"/>
-                  <wp:docPr id="22" name="image4.png"/>
+                  <wp:docPr id="22" name="image1.png"/>
                   <a:graphic>
                     <a:graphicData uri="http://schemas.openxmlformats.org/drawingml/2006/picture">
                       <pic:pic>
                         <pic:nvPicPr>
-                          <pic:cNvPr id="0" name="image4.png"/>
+                          <pic:cNvPr id="0" name="image1.png"/>
                           <pic:cNvPicPr preferRelativeResize="0"/>
                         </pic:nvPicPr>
                         <pic:blipFill>
@@ -12166,7 +12182,7 @@
       <w:rPr/>
       <w:pict>
         <v:shape id="WordPictureWatermark1" style="position:absolute;width:451.3pt;height:280.2pt;rotation:0;z-index:-503316481;mso-position-horizontal-relative:margin;mso-position-horizontal:center;mso-position-vertical-relative:margin;mso-position-vertical:center;" alt="" type="#_x0000_t75">
-          <v:imagedata blacklevel="22938f" cropbottom="0f" cropleft="0f" cropright="0f" croptop="0f" gain="19661f" r:id="rId1" o:title="image2.png"/>
+          <v:imagedata blacklevel="22938f" cropbottom="0f" cropleft="0f" cropright="0f" croptop="0f" gain="19661f" r:id="rId1" o:title="image4.png"/>
         </v:shape>
       </w:pict>
     </w:r>
@@ -14421,7 +14437,7 @@
 
 <file path=customXML/item1.xml><?xml version="1.0" encoding="utf-8"?>
 <go:gDocsCustomXmlDataStorage xmlns:go="http://customooxmlschemas.google.com/" xmlns:r="http://schemas.openxmlformats.org/officeDocument/2006/relationships">
-  <go:docsCustomData xmlns:go="http://customooxmlschemas.google.com/" roundtripDataSignature="AMtx7mg3wp7YIXIOkucnaCZgkEmQGoOyHQ==">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</go:docsCustomData>
+  <go:docsCustomData xmlns:go="http://customooxmlschemas.google.com/" roundtripDataSignature="AMtx7mg3wp7YIXIOkucnaCZgkEmQGoOyHQ==">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</go:docsCustomData>
 </go:gDocsCustomXmlDataStorage>
 </file>
 

</xml_diff>